<commit_message>
first term questions day - 27 done
</commit_message>
<xml_diff>
--- a/1st proofing/5/5, hrhg.docx
+++ b/1st proofing/5/5, hrhg.docx
@@ -16,11 +16,139 @@
       </w:pPr>
       <w:r>
         <w:rPr>
+          <w:rFonts w:ascii="Preeti" w:hAnsi="Preeti"/>
+          <w:b/>
+          <w:bCs/>
           <w:noProof/>
+          <w:sz w:val="40"/>
+          <w:szCs w:val="40"/>
+        </w:rPr>
+        <mc:AlternateContent>
+          <mc:Choice Requires="wps">
+            <w:drawing>
+              <wp:anchor distT="45720" distB="45720" distL="114300" distR="114300" simplePos="0" relativeHeight="251663360" behindDoc="0" locked="0" layoutInCell="1" allowOverlap="1" wp14:anchorId="08B66B65" wp14:editId="7C3ECB65">
+                <wp:simplePos x="0" y="0"/>
+                <wp:positionH relativeFrom="column">
+                  <wp:posOffset>4037138</wp:posOffset>
+                </wp:positionH>
+                <wp:positionV relativeFrom="paragraph">
+                  <wp:posOffset>0</wp:posOffset>
+                </wp:positionV>
+                <wp:extent cx="638355" cy="310551"/>
+                <wp:effectExtent l="0" t="0" r="0" b="0"/>
+                <wp:wrapNone/>
+                <wp:docPr id="1" name="Text Box 2"/>
+                <wp:cNvGraphicFramePr>
+                  <a:graphicFrameLocks xmlns:a="http://schemas.openxmlformats.org/drawingml/2006/main"/>
+                </wp:cNvGraphicFramePr>
+                <a:graphic xmlns:a="http://schemas.openxmlformats.org/drawingml/2006/main">
+                  <a:graphicData uri="http://schemas.microsoft.com/office/word/2010/wordprocessingShape">
+                    <wps:wsp>
+                      <wps:cNvSpPr txBox="1">
+                        <a:spLocks noChangeArrowheads="1"/>
+                      </wps:cNvSpPr>
+                      <wps:spPr bwMode="auto">
+                        <a:xfrm>
+                          <a:off x="0" y="0"/>
+                          <a:ext cx="638355" cy="310551"/>
+                        </a:xfrm>
+                        <a:prstGeom prst="rect">
+                          <a:avLst/>
+                        </a:prstGeom>
+                        <a:noFill/>
+                        <a:ln w="9525">
+                          <a:noFill/>
+                          <a:miter lim="800000"/>
+                          <a:headEnd/>
+                          <a:tailEnd/>
+                        </a:ln>
+                      </wps:spPr>
+                      <wps:txbx>
+                        <w:txbxContent>
+                          <w:p>
+                            <w:r>
+                              <w:rPr>
+                                <w:rFonts w:cs="Times New Roman"/>
+                                <w:b/>
+                                <w:bCs/>
+                                <w:sz w:val="32"/>
+                                <w:szCs w:val="32"/>
+                              </w:rPr>
+                              <w:t>D-</w:t>
+                            </w:r>
+                            <w:r>
+                              <w:rPr>
+                                <w:rFonts w:cs="Times New Roman"/>
+                                <w:b/>
+                                <w:bCs/>
+                                <w:sz w:val="32"/>
+                                <w:szCs w:val="32"/>
+                              </w:rPr>
+                              <w:t xml:space="preserve"> 27</w:t>
+                            </w:r>
+                          </w:p>
+                        </w:txbxContent>
+                      </wps:txbx>
+                      <wps:bodyPr rot="0" vert="horz" wrap="square" lIns="91440" tIns="45720" rIns="91440" bIns="45720" anchor="t" anchorCtr="0">
+                        <a:noAutofit/>
+                      </wps:bodyPr>
+                    </wps:wsp>
+                  </a:graphicData>
+                </a:graphic>
+                <wp14:sizeRelH relativeFrom="margin">
+                  <wp14:pctWidth>0</wp14:pctWidth>
+                </wp14:sizeRelH>
+                <wp14:sizeRelV relativeFrom="margin">
+                  <wp14:pctHeight>0</wp14:pctHeight>
+                </wp14:sizeRelV>
+              </wp:anchor>
+            </w:drawing>
+          </mc:Choice>
+          <mc:Fallback>
+            <w:pict>
+              <v:shapetype w14:anchorId="08B66B65" id="_x0000_t202" coordsize="21600,21600" o:spt="202" path="m,l,21600r21600,l21600,xe">
+                <v:stroke joinstyle="miter"/>
+                <v:path gradientshapeok="t" o:connecttype="rect"/>
+              </v:shapetype>
+              <v:shape id="Text Box 2" o:spid="_x0000_s1026" type="#_x0000_t202" style="position:absolute;left:0;text-align:left;margin-left:317.9pt;margin-top:0;width:50.25pt;height:24.45pt;z-index:251663360;visibility:visible;mso-wrap-style:square;mso-width-percent:0;mso-height-percent:0;mso-wrap-distance-left:9pt;mso-wrap-distance-top:3.6pt;mso-wrap-distance-right:9pt;mso-wrap-distance-bottom:3.6pt;mso-position-horizontal:absolute;mso-position-horizontal-relative:text;mso-position-vertical:absolute;mso-position-vertical-relative:text;mso-width-percent:0;mso-height-percent:0;mso-width-relative:margin;mso-height-relative:margin;v-text-anchor:top" o:gfxdata="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" filled="f" stroked="f">
+                <v:textbox>
+                  <w:txbxContent>
+                    <w:p>
+                      <w:r>
+                        <w:rPr>
+                          <w:rFonts w:cs="Times New Roman"/>
+                          <w:b/>
+                          <w:bCs/>
+                          <w:sz w:val="32"/>
+                          <w:szCs w:val="32"/>
+                        </w:rPr>
+                        <w:t>D-</w:t>
+                      </w:r>
+                      <w:r>
+                        <w:rPr>
+                          <w:rFonts w:cs="Times New Roman"/>
+                          <w:b/>
+                          <w:bCs/>
+                          <w:sz w:val="32"/>
+                          <w:szCs w:val="32"/>
+                        </w:rPr>
+                        <w:t xml:space="preserve"> 27</w:t>
+                      </w:r>
+                    </w:p>
+                  </w:txbxContent>
+                </v:textbox>
+              </v:shape>
+            </w:pict>
+          </mc:Fallback>
+        </mc:AlternateContent>
+      </w:r>
+      <w:r>
+        <w:rPr>
+          <w:noProof/>
           <w:lang w:val="en-US"/>
         </w:rPr>
         <w:drawing>
-          <wp:anchor distT="0" distB="0" distL="114300" distR="114300" simplePos="0" relativeHeight="251659264" behindDoc="0" locked="0" layoutInCell="1" allowOverlap="1" wp14:anchorId="0763CE03" wp14:editId="7A014EF5">
+          <wp:anchor distT="0" distB="0" distL="114300" distR="114300" simplePos="0" relativeHeight="251659264" behindDoc="0" locked="0" layoutInCell="1" allowOverlap="1" wp14:anchorId="0763CE03" wp14:editId="5B59BBA4">
             <wp:simplePos x="0" y="0"/>
             <wp:positionH relativeFrom="margin">
               <wp:posOffset>0</wp:posOffset>
@@ -669,7 +797,15 @@
           <w:sz w:val="28"/>
           <w:szCs w:val="28"/>
         </w:rPr>
-        <w:t>1. Why do we need the family ?</w:t>
+        <w:t xml:space="preserve">1. Why do we need the </w:t>
+      </w:r>
+      <w:r>
+        <w:rPr>
+          <w:rFonts w:ascii="Times New Roman" w:hAnsi="Times New Roman" w:cs="Times New Roman"/>
+          <w:sz w:val="28"/>
+          <w:szCs w:val="28"/>
+        </w:rPr>
+        <w:t>family?</w:t>
       </w:r>
     </w:p>
     <w:p>
@@ -692,20 +828,36 @@
     </w:p>
     <w:p>
       <w:pPr>
-        <w:ind w:left="288"/>
-        <w:rPr>
-          <w:rFonts w:ascii="Times New Roman" w:hAnsi="Times New Roman" w:cs="Times New Roman"/>
-          <w:sz w:val="28"/>
-          <w:szCs w:val="28"/>
-        </w:rPr>
-      </w:pPr>
-      <w:r>
-        <w:rPr>
-          <w:rFonts w:ascii="Times New Roman" w:hAnsi="Times New Roman" w:cs="Times New Roman"/>
-          <w:sz w:val="28"/>
-          <w:szCs w:val="28"/>
-        </w:rPr>
-        <w:t xml:space="preserve">3. What are the cause of conflict between human and wildlife? </w:t>
+        <w:ind w:left="540" w:hanging="252"/>
+        <w:rPr>
+          <w:rFonts w:ascii="Times New Roman" w:hAnsi="Times New Roman" w:cs="Times New Roman"/>
+          <w:sz w:val="28"/>
+          <w:szCs w:val="28"/>
+        </w:rPr>
+      </w:pPr>
+      <w:r>
+        <w:rPr>
+          <w:rFonts w:ascii="Times New Roman" w:hAnsi="Times New Roman" w:cs="Times New Roman"/>
+          <w:sz w:val="28"/>
+          <w:szCs w:val="28"/>
+        </w:rPr>
+        <w:t>3. What are the cause</w:t>
+      </w:r>
+      <w:r>
+        <w:rPr>
+          <w:rFonts w:ascii="Times New Roman" w:hAnsi="Times New Roman" w:cs="Times New Roman"/>
+          <w:sz w:val="28"/>
+          <w:szCs w:val="28"/>
+        </w:rPr>
+        <w:t>s</w:t>
+      </w:r>
+      <w:r>
+        <w:rPr>
+          <w:rFonts w:ascii="Times New Roman" w:hAnsi="Times New Roman" w:cs="Times New Roman"/>
+          <w:sz w:val="28"/>
+          <w:szCs w:val="28"/>
+        </w:rPr>
+        <w:t xml:space="preserve"> of conflict between human and wildlife? </w:t>
       </w:r>
     </w:p>
     <w:p>
@@ -961,7 +1113,34 @@
           <w:szCs w:val="28"/>
           <w:lang w:val="en-US"/>
         </w:rPr>
-        <w:t>2. Write  any four rare animals that found in CNP</w:t>
+        <w:t>2. Write</w:t>
+      </w:r>
+      <w:r>
+        <w:rPr>
+          <w:rFonts w:ascii="Times New Roman" w:hAnsi="Times New Roman" w:cs="Times New Roman"/>
+          <w:sz w:val="28"/>
+          <w:szCs w:val="28"/>
+          <w:lang w:val="en-US"/>
+        </w:rPr>
+        <w:t xml:space="preserve"> </w:t>
+      </w:r>
+      <w:r>
+        <w:rPr>
+          <w:rFonts w:ascii="Times New Roman" w:hAnsi="Times New Roman" w:cs="Times New Roman"/>
+          <w:sz w:val="28"/>
+          <w:szCs w:val="28"/>
+          <w:lang w:val="en-US"/>
+        </w:rPr>
+        <w:t>any four rare animals that found in CNP</w:t>
+      </w:r>
+      <w:r>
+        <w:rPr>
+          <w:rFonts w:ascii="Times New Roman" w:hAnsi="Times New Roman" w:cs="Times New Roman"/>
+          <w:sz w:val="28"/>
+          <w:szCs w:val="28"/>
+          <w:lang w:val="en-US"/>
+        </w:rPr>
+        <w:t>.</w:t>
       </w:r>
     </w:p>
     <w:p>
@@ -974,6 +1153,7 @@
           <w:bCs/>
           <w:sz w:val="28"/>
           <w:szCs w:val="28"/>
+          <w:lang w:val="en-US"/>
         </w:rPr>
       </w:pPr>
       <w:r>
@@ -988,24 +1168,1109 @@
         <w:t>The End</w:t>
       </w:r>
     </w:p>
-    <w:p/>
-    <w:p/>
-    <w:p/>
     <w:p>
       <w:pPr>
         <w:spacing w:after="0" w:line="240" w:lineRule="auto"/>
+        <w:ind w:left="720" w:firstLine="720"/>
+        <w:rPr>
+          <w:rFonts w:ascii="Times New Roman" w:hAnsi="Times New Roman" w:cstheme="minorBidi"/>
+          <w:b/>
+          <w:bCs/>
+          <w:sz w:val="36"/>
+          <w:szCs w:val="36"/>
+        </w:rPr>
+      </w:pPr>
+      <w:r>
         <w:rPr>
           <w:rFonts w:ascii="Preeti" w:hAnsi="Preeti"/>
           <w:b/>
           <w:bCs/>
+          <w:noProof/>
           <w:sz w:val="40"/>
           <w:szCs w:val="40"/>
         </w:rPr>
-      </w:pPr>
+        <mc:AlternateContent>
+          <mc:Choice Requires="wps">
+            <w:drawing>
+              <wp:anchor distT="45720" distB="45720" distL="114300" distR="114300" simplePos="0" relativeHeight="251665408" behindDoc="0" locked="0" layoutInCell="1" allowOverlap="1" wp14:anchorId="3B2C4827" wp14:editId="284A4587">
+                <wp:simplePos x="0" y="0"/>
+                <wp:positionH relativeFrom="column">
+                  <wp:posOffset>4074795</wp:posOffset>
+                </wp:positionH>
+                <wp:positionV relativeFrom="paragraph">
+                  <wp:posOffset>-71886</wp:posOffset>
+                </wp:positionV>
+                <wp:extent cx="638355" cy="310551"/>
+                <wp:effectExtent l="0" t="0" r="0" b="0"/>
+                <wp:wrapNone/>
+                <wp:docPr id="738371923" name="Text Box 2"/>
+                <wp:cNvGraphicFramePr>
+                  <a:graphicFrameLocks xmlns:a="http://schemas.openxmlformats.org/drawingml/2006/main"/>
+                </wp:cNvGraphicFramePr>
+                <a:graphic xmlns:a="http://schemas.openxmlformats.org/drawingml/2006/main">
+                  <a:graphicData uri="http://schemas.microsoft.com/office/word/2010/wordprocessingShape">
+                    <wps:wsp>
+                      <wps:cNvSpPr txBox="1">
+                        <a:spLocks noChangeArrowheads="1"/>
+                      </wps:cNvSpPr>
+                      <wps:spPr bwMode="auto">
+                        <a:xfrm>
+                          <a:off x="0" y="0"/>
+                          <a:ext cx="638355" cy="310551"/>
+                        </a:xfrm>
+                        <a:prstGeom prst="rect">
+                          <a:avLst/>
+                        </a:prstGeom>
+                        <a:noFill/>
+                        <a:ln w="9525">
+                          <a:noFill/>
+                          <a:miter lim="800000"/>
+                          <a:headEnd/>
+                          <a:tailEnd/>
+                        </a:ln>
+                      </wps:spPr>
+                      <wps:txbx>
+                        <w:txbxContent>
+                          <w:p>
+                            <w:r>
+                              <w:rPr>
+                                <w:rFonts w:cs="Times New Roman"/>
+                                <w:b/>
+                                <w:bCs/>
+                                <w:sz w:val="32"/>
+                                <w:szCs w:val="32"/>
+                              </w:rPr>
+                              <w:t>D-</w:t>
+                            </w:r>
+                            <w:r>
+                              <w:rPr>
+                                <w:rFonts w:cs="Times New Roman"/>
+                                <w:b/>
+                                <w:bCs/>
+                                <w:sz w:val="32"/>
+                                <w:szCs w:val="32"/>
+                              </w:rPr>
+                              <w:t xml:space="preserve"> 27</w:t>
+                            </w:r>
+                          </w:p>
+                        </w:txbxContent>
+                      </wps:txbx>
+                      <wps:bodyPr rot="0" vert="horz" wrap="square" lIns="91440" tIns="45720" rIns="91440" bIns="45720" anchor="t" anchorCtr="0">
+                        <a:noAutofit/>
+                      </wps:bodyPr>
+                    </wps:wsp>
+                  </a:graphicData>
+                </a:graphic>
+                <wp14:sizeRelH relativeFrom="margin">
+                  <wp14:pctWidth>0</wp14:pctWidth>
+                </wp14:sizeRelH>
+                <wp14:sizeRelV relativeFrom="margin">
+                  <wp14:pctHeight>0</wp14:pctHeight>
+                </wp14:sizeRelV>
+              </wp:anchor>
+            </w:drawing>
+          </mc:Choice>
+          <mc:Fallback>
+            <w:pict>
+              <v:shape w14:anchorId="3B2C4827" id="_x0000_s1027" type="#_x0000_t202" style="position:absolute;left:0;text-align:left;margin-left:320.85pt;margin-top:-5.65pt;width:50.25pt;height:24.45pt;z-index:251665408;visibility:visible;mso-wrap-style:square;mso-width-percent:0;mso-height-percent:0;mso-wrap-distance-left:9pt;mso-wrap-distance-top:3.6pt;mso-wrap-distance-right:9pt;mso-wrap-distance-bottom:3.6pt;mso-position-horizontal:absolute;mso-position-horizontal-relative:text;mso-position-vertical:absolute;mso-position-vertical-relative:text;mso-width-percent:0;mso-height-percent:0;mso-width-relative:margin;mso-height-relative:margin;v-text-anchor:top" o:gfxdata="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" filled="f" stroked="f">
+                <v:textbox>
+                  <w:txbxContent>
+                    <w:p>
+                      <w:r>
+                        <w:rPr>
+                          <w:rFonts w:cs="Times New Roman"/>
+                          <w:b/>
+                          <w:bCs/>
+                          <w:sz w:val="32"/>
+                          <w:szCs w:val="32"/>
+                        </w:rPr>
+                        <w:t>D-</w:t>
+                      </w:r>
+                      <w:r>
+                        <w:rPr>
+                          <w:rFonts w:cs="Times New Roman"/>
+                          <w:b/>
+                          <w:bCs/>
+                          <w:sz w:val="32"/>
+                          <w:szCs w:val="32"/>
+                        </w:rPr>
+                        <w:t xml:space="preserve"> 27</w:t>
+                      </w:r>
+                    </w:p>
+                  </w:txbxContent>
+                </v:textbox>
+              </v:shape>
+            </w:pict>
+          </mc:Fallback>
+        </mc:AlternateContent>
+      </w:r>
+      <w:r>
+        <w:rPr>
+          <w:noProof/>
+          <w:lang w:val="en-US"/>
+        </w:rPr>
+        <w:drawing>
+          <wp:anchor distT="0" distB="0" distL="114300" distR="114300" simplePos="0" relativeHeight="251661312" behindDoc="0" locked="0" layoutInCell="1" allowOverlap="1" wp14:anchorId="6B71917B" wp14:editId="1A3E72A0">
+            <wp:simplePos x="0" y="0"/>
+            <wp:positionH relativeFrom="margin">
+              <wp:posOffset>5115464</wp:posOffset>
+            </wp:positionH>
+            <wp:positionV relativeFrom="paragraph">
+              <wp:posOffset>-68580</wp:posOffset>
+            </wp:positionV>
+            <wp:extent cx="457200" cy="532130"/>
+            <wp:effectExtent l="0" t="0" r="0" b="1905"/>
+            <wp:wrapNone/>
+            <wp:docPr id="1788496432" name="Picture 1"/>
+            <wp:cNvGraphicFramePr>
+              <a:graphicFrameLocks xmlns:a="http://schemas.openxmlformats.org/drawingml/2006/main" noChangeAspect="1"/>
+            </wp:cNvGraphicFramePr>
+            <a:graphic xmlns:a="http://schemas.openxmlformats.org/drawingml/2006/main">
+              <a:graphicData uri="http://schemas.openxmlformats.org/drawingml/2006/picture">
+                <pic:pic xmlns:pic="http://schemas.openxmlformats.org/drawingml/2006/picture">
+                  <pic:nvPicPr>
+                    <pic:cNvPr id="64187946" name="Picture 1"/>
+                    <pic:cNvPicPr>
+                      <a:picLocks noChangeAspect="1" noChangeArrowheads="1"/>
+                    </pic:cNvPicPr>
+                  </pic:nvPicPr>
+                  <pic:blipFill>
+                    <a:blip r:embed="rId7">
+                      <a:extLst>
+                        <a:ext uri="{28A0092B-C50C-407E-A947-70E740481C1C}">
+                          <a14:useLocalDpi xmlns:a14="http://schemas.microsoft.com/office/drawing/2010/main" val="0"/>
+                        </a:ext>
+                      </a:extLst>
+                    </a:blip>
+                    <a:srcRect/>
+                    <a:stretch>
+                      <a:fillRect/>
+                    </a:stretch>
+                  </pic:blipFill>
+                  <pic:spPr>
+                    <a:xfrm>
+                      <a:off x="0" y="0"/>
+                      <a:ext cx="457200" cy="532130"/>
+                    </a:xfrm>
+                    <a:prstGeom prst="rect">
+                      <a:avLst/>
+                    </a:prstGeom>
+                    <a:noFill/>
+                  </pic:spPr>
+                </pic:pic>
+              </a:graphicData>
+            </a:graphic>
+          </wp:anchor>
+        </w:drawing>
+      </w:r>
+      <w:r>
+        <w:rPr>
+          <w:rFonts w:ascii="Franklin Gothic Demi" w:hAnsi="Franklin Gothic Demi"/>
+          <w:b/>
+          <w:bCs/>
+          <w:sz w:val="36"/>
+          <w:szCs w:val="36"/>
+        </w:rPr>
+        <w:t>Green Society Public School</w:t>
+      </w:r>
     </w:p>
     <w:p>
       <w:pPr>
         <w:spacing w:after="0" w:line="240" w:lineRule="auto"/>
+        <w:jc w:val="center"/>
+        <w:rPr>
+          <w:rFonts w:ascii="Times New Roman" w:hAnsi="Times New Roman"/>
+          <w:b/>
+          <w:bCs/>
+          <w:sz w:val="20"/>
+        </w:rPr>
+      </w:pPr>
+      <w:r>
+        <w:rPr>
+          <w:rFonts w:ascii="Times New Roman" w:hAnsi="Times New Roman"/>
+          <w:b/>
+          <w:bCs/>
+          <w:sz w:val="20"/>
+        </w:rPr>
+        <w:t>Ratnanagar-7, Sauraha, Chitwan</w:t>
+      </w:r>
+    </w:p>
+    <w:p>
+      <w:pPr>
+        <w:spacing w:after="0" w:line="240" w:lineRule="auto"/>
+        <w:ind w:left="1440"/>
+        <w:rPr>
+          <w:rFonts w:ascii="Times New Roman" w:hAnsi="Times New Roman"/>
+          <w:b/>
+          <w:bCs/>
+          <w:sz w:val="20"/>
+        </w:rPr>
+      </w:pPr>
+      <w:r>
+        <w:rPr>
+          <w:rFonts w:ascii="Times New Roman" w:hAnsi="Times New Roman"/>
+          <w:b/>
+          <w:bCs/>
+          <w:sz w:val="24"/>
+          <w:szCs w:val="24"/>
+        </w:rPr>
+        <w:t xml:space="preserve">       </w:t>
+      </w:r>
+      <w:r>
+        <w:rPr>
+          <w:rFonts w:ascii="Times New Roman" w:hAnsi="Times New Roman"/>
+          <w:b/>
+          <w:bCs/>
+          <w:sz w:val="24"/>
+          <w:szCs w:val="24"/>
+          <w:lang w:val="en-US"/>
+        </w:rPr>
+        <w:t xml:space="preserve">     </w:t>
+      </w:r>
+      <w:r>
+        <w:rPr>
+          <w:rFonts w:ascii="Times New Roman" w:hAnsi="Times New Roman"/>
+          <w:b/>
+          <w:bCs/>
+          <w:sz w:val="24"/>
+          <w:szCs w:val="24"/>
+        </w:rPr>
+        <w:t xml:space="preserve">   </w:t>
+      </w:r>
+      <w:r>
+        <w:rPr>
+          <w:rFonts w:ascii="Times New Roman" w:hAnsi="Times New Roman"/>
+          <w:b/>
+          <w:bCs/>
+          <w:sz w:val="24"/>
+          <w:szCs w:val="24"/>
+          <w:u w:val="single"/>
+        </w:rPr>
+        <w:t xml:space="preserve">First </w:t>
+      </w:r>
+      <w:r>
+        <w:rPr>
+          <w:rFonts w:ascii="Times New Roman" w:hAnsi="Times New Roman"/>
+          <w:b/>
+          <w:bCs/>
+          <w:sz w:val="24"/>
+          <w:szCs w:val="24"/>
+          <w:u w:val="single"/>
+          <w:lang w:val="en-US"/>
+        </w:rPr>
+        <w:t>Term Exam</w:t>
+      </w:r>
+      <w:r>
+        <w:rPr>
+          <w:rFonts w:ascii="Times New Roman" w:hAnsi="Times New Roman"/>
+          <w:b/>
+          <w:bCs/>
+          <w:sz w:val="24"/>
+          <w:szCs w:val="24"/>
+          <w:u w:val="single"/>
+        </w:rPr>
+        <w:t xml:space="preserve"> </w:t>
+      </w:r>
+      <w:r>
+        <w:rPr>
+          <w:rFonts w:ascii="Times New Roman" w:hAnsi="Times New Roman" w:cs="Times New Roman"/>
+          <w:b/>
+          <w:bCs/>
+          <w:szCs w:val="18"/>
+          <w:u w:val="single"/>
+        </w:rPr>
+        <w:t>-2082</w:t>
+      </w:r>
+    </w:p>
+    <w:p>
+      <w:pPr>
+        <w:pBdr>
+          <w:bottom w:val="double" w:sz="6" w:space="1" w:color="auto"/>
+        </w:pBdr>
+        <w:spacing w:after="0" w:line="276" w:lineRule="auto"/>
+        <w:rPr>
+          <w:rFonts w:ascii="Times New Roman" w:hAnsi="Times New Roman"/>
+          <w:b/>
+          <w:bCs/>
+          <w:sz w:val="24"/>
+          <w:szCs w:val="24"/>
+          <w:lang w:val="en-US"/>
+        </w:rPr>
+      </w:pPr>
+      <w:r>
+        <w:rPr>
+          <w:rFonts w:ascii="Times New Roman" w:hAnsi="Times New Roman"/>
+          <w:b/>
+          <w:bCs/>
+          <w:sz w:val="24"/>
+          <w:szCs w:val="24"/>
+        </w:rPr>
+        <w:t>Class:</w:t>
+      </w:r>
+      <w:r>
+        <w:rPr>
+          <w:rFonts w:ascii="Times New Roman" w:hAnsi="Times New Roman"/>
+          <w:b/>
+          <w:bCs/>
+          <w:sz w:val="24"/>
+          <w:szCs w:val="24"/>
+        </w:rPr>
+        <w:tab/>
+      </w:r>
+      <w:r>
+        <w:rPr>
+          <w:rFonts w:ascii="Times New Roman" w:hAnsi="Times New Roman"/>
+          <w:b/>
+          <w:bCs/>
+          <w:sz w:val="24"/>
+          <w:szCs w:val="24"/>
+          <w:lang w:val="en-US"/>
+        </w:rPr>
+        <w:t>5</w:t>
+      </w:r>
+      <w:r>
+        <w:rPr>
+          <w:rFonts w:ascii="Times New Roman" w:hAnsi="Times New Roman"/>
+          <w:b/>
+          <w:bCs/>
+          <w:sz w:val="24"/>
+          <w:szCs w:val="24"/>
+        </w:rPr>
+        <w:tab/>
+      </w:r>
+      <w:r>
+        <w:rPr>
+          <w:rFonts w:ascii="Times New Roman" w:hAnsi="Times New Roman"/>
+          <w:b/>
+          <w:bCs/>
+          <w:sz w:val="24"/>
+          <w:szCs w:val="24"/>
+        </w:rPr>
+        <w:tab/>
+        <w:t xml:space="preserve">              Time: 1 hr.</w:t>
+      </w:r>
+      <w:r>
+        <w:rPr>
+          <w:rFonts w:ascii="Times New Roman" w:hAnsi="Times New Roman"/>
+          <w:b/>
+          <w:bCs/>
+          <w:sz w:val="24"/>
+          <w:szCs w:val="24"/>
+        </w:rPr>
+        <w:tab/>
+      </w:r>
+      <w:r>
+        <w:rPr>
+          <w:rFonts w:ascii="Times New Roman" w:hAnsi="Times New Roman"/>
+          <w:b/>
+          <w:bCs/>
+          <w:sz w:val="24"/>
+          <w:szCs w:val="24"/>
+        </w:rPr>
+        <w:tab/>
+      </w:r>
+      <w:r>
+        <w:rPr>
+          <w:rFonts w:ascii="Times New Roman" w:hAnsi="Times New Roman"/>
+          <w:b/>
+          <w:bCs/>
+          <w:sz w:val="24"/>
+          <w:szCs w:val="24"/>
+        </w:rPr>
+        <w:tab/>
+      </w:r>
+      <w:r>
+        <w:rPr>
+          <w:rFonts w:ascii="Times New Roman" w:hAnsi="Times New Roman"/>
+          <w:b/>
+          <w:bCs/>
+          <w:sz w:val="24"/>
+          <w:szCs w:val="24"/>
+        </w:rPr>
+        <w:tab/>
+        <w:t>F.M.:</w:t>
+      </w:r>
+      <w:r>
+        <w:rPr>
+          <w:rFonts w:ascii="Times New Roman" w:hAnsi="Times New Roman"/>
+          <w:b/>
+          <w:bCs/>
+          <w:sz w:val="24"/>
+          <w:szCs w:val="24"/>
+          <w:lang w:val="en-US"/>
+        </w:rPr>
+        <w:t>25</w:t>
+      </w:r>
+    </w:p>
+    <w:p>
+      <w:pPr>
+        <w:pBdr>
+          <w:bottom w:val="double" w:sz="6" w:space="1" w:color="auto"/>
+        </w:pBdr>
+        <w:spacing w:after="0" w:line="276" w:lineRule="auto"/>
+        <w:rPr>
+          <w:rFonts w:ascii="Times New Roman" w:hAnsi="Times New Roman"/>
+          <w:b/>
+          <w:bCs/>
+          <w:sz w:val="24"/>
+          <w:szCs w:val="24"/>
+        </w:rPr>
+      </w:pPr>
+      <w:r>
+        <w:rPr>
+          <w:rFonts w:ascii="Times New Roman" w:hAnsi="Times New Roman"/>
+          <w:b/>
+          <w:bCs/>
+          <w:sz w:val="24"/>
+          <w:szCs w:val="24"/>
+        </w:rPr>
+        <w:t>Sub:</w:t>
+      </w:r>
+      <w:r>
+        <w:rPr>
+          <w:rFonts w:ascii="Times New Roman" w:hAnsi="Times New Roman"/>
+          <w:b/>
+          <w:bCs/>
+          <w:sz w:val="24"/>
+          <w:szCs w:val="24"/>
+          <w:lang w:val="en-US"/>
+        </w:rPr>
+        <w:t xml:space="preserve"> HRHG</w:t>
+      </w:r>
+    </w:p>
+    <w:p>
+      <w:pPr>
+        <w:rPr>
+          <w:rFonts w:ascii="Times New Roman" w:hAnsi="Times New Roman" w:cs="Times New Roman"/>
+          <w:b/>
+          <w:bCs/>
+          <w:sz w:val="28"/>
+          <w:szCs w:val="28"/>
+          <w:lang w:val="en-US"/>
+        </w:rPr>
+      </w:pPr>
+      <w:r>
+        <w:rPr>
+          <w:rFonts w:ascii="Times New Roman" w:hAnsi="Times New Roman" w:cs="Times New Roman"/>
+          <w:b/>
+          <w:bCs/>
+          <w:sz w:val="28"/>
+          <w:szCs w:val="28"/>
+        </w:rPr>
+        <w:t>1. Write very short answer</w:t>
+      </w:r>
+      <w:r>
+        <w:rPr>
+          <w:rFonts w:ascii="Times New Roman" w:hAnsi="Times New Roman" w:cs="Times New Roman"/>
+          <w:b/>
+          <w:bCs/>
+          <w:sz w:val="28"/>
+          <w:szCs w:val="28"/>
+          <w:lang w:val="en-US"/>
+        </w:rPr>
+        <w:t>.</w:t>
+      </w:r>
+      <w:r>
+        <w:rPr>
+          <w:rFonts w:ascii="Times New Roman" w:hAnsi="Times New Roman" w:cs="Times New Roman"/>
+          <w:b/>
+          <w:bCs/>
+          <w:sz w:val="28"/>
+          <w:szCs w:val="28"/>
+          <w:lang w:val="en-US"/>
+        </w:rPr>
+        <w:tab/>
+      </w:r>
+      <w:r>
+        <w:rPr>
+          <w:rFonts w:ascii="Times New Roman" w:hAnsi="Times New Roman" w:cs="Times New Roman"/>
+          <w:b/>
+          <w:bCs/>
+          <w:sz w:val="28"/>
+          <w:szCs w:val="28"/>
+          <w:lang w:val="en-US"/>
+        </w:rPr>
+        <w:tab/>
+      </w:r>
+      <w:r>
+        <w:rPr>
+          <w:rFonts w:ascii="Times New Roman" w:hAnsi="Times New Roman" w:cs="Times New Roman"/>
+          <w:b/>
+          <w:bCs/>
+          <w:sz w:val="28"/>
+          <w:szCs w:val="28"/>
+          <w:lang w:val="en-US"/>
+        </w:rPr>
+        <w:tab/>
+      </w:r>
+      <w:r>
+        <w:rPr>
+          <w:rFonts w:ascii="Times New Roman" w:hAnsi="Times New Roman" w:cs="Times New Roman"/>
+          <w:b/>
+          <w:bCs/>
+          <w:sz w:val="28"/>
+          <w:szCs w:val="28"/>
+          <w:lang w:val="en-US"/>
+        </w:rPr>
+        <w:tab/>
+      </w:r>
+      <w:r>
+        <w:rPr>
+          <w:rFonts w:ascii="Times New Roman" w:hAnsi="Times New Roman" w:cs="Times New Roman"/>
+          <w:b/>
+          <w:bCs/>
+          <w:sz w:val="28"/>
+          <w:szCs w:val="28"/>
+          <w:lang w:val="en-US"/>
+        </w:rPr>
+        <w:t>(5×1=5)</w:t>
+      </w:r>
+    </w:p>
+    <w:p>
+      <w:pPr>
+        <w:ind w:left="288"/>
+        <w:rPr>
+          <w:rFonts w:ascii="Times New Roman" w:hAnsi="Times New Roman" w:cs="Times New Roman"/>
+          <w:sz w:val="28"/>
+          <w:szCs w:val="28"/>
+          <w:lang w:val="en-US"/>
+        </w:rPr>
+      </w:pPr>
+      <w:r>
+        <w:rPr>
+          <w:rFonts w:ascii="Times New Roman" w:hAnsi="Times New Roman" w:cs="Times New Roman"/>
+          <w:sz w:val="28"/>
+          <w:szCs w:val="28"/>
+          <w:lang w:val="en-US"/>
+        </w:rPr>
+        <w:t>1. Who fulfils basic needs?</w:t>
+      </w:r>
+    </w:p>
+    <w:p>
+      <w:pPr>
+        <w:ind w:left="288"/>
+        <w:rPr>
+          <w:rFonts w:ascii="Times New Roman" w:hAnsi="Times New Roman" w:cs="Times New Roman"/>
+          <w:sz w:val="28"/>
+          <w:szCs w:val="28"/>
+          <w:lang w:val="en-US"/>
+        </w:rPr>
+      </w:pPr>
+      <w:r>
+        <w:rPr>
+          <w:rFonts w:ascii="Times New Roman" w:hAnsi="Times New Roman" w:cs="Times New Roman"/>
+          <w:sz w:val="28"/>
+          <w:szCs w:val="28"/>
+          <w:lang w:val="en-US"/>
+        </w:rPr>
+        <w:t xml:space="preserve">2. Who is the present deputy mayor of your municipality? </w:t>
+      </w:r>
+    </w:p>
+    <w:p>
+      <w:pPr>
+        <w:ind w:left="288"/>
+        <w:rPr>
+          <w:rFonts w:ascii="Times New Roman" w:hAnsi="Times New Roman" w:cs="Times New Roman"/>
+          <w:sz w:val="28"/>
+          <w:szCs w:val="28"/>
+          <w:lang w:val="en-US"/>
+        </w:rPr>
+      </w:pPr>
+      <w:r>
+        <w:rPr>
+          <w:rFonts w:ascii="Times New Roman" w:hAnsi="Times New Roman" w:cs="Times New Roman"/>
+          <w:sz w:val="28"/>
+          <w:szCs w:val="28"/>
+          <w:lang w:val="en-US"/>
+        </w:rPr>
+        <w:t>3. Which caste is the indigenous inhabitant of Ratnanagar?</w:t>
+      </w:r>
+    </w:p>
+    <w:p>
+      <w:pPr>
+        <w:ind w:left="288"/>
+        <w:rPr>
+          <w:rFonts w:ascii="Times New Roman" w:hAnsi="Times New Roman" w:cs="Times New Roman"/>
+          <w:sz w:val="28"/>
+          <w:szCs w:val="28"/>
+          <w:lang w:val="en-US"/>
+        </w:rPr>
+      </w:pPr>
+      <w:r>
+        <w:rPr>
+          <w:rFonts w:ascii="Times New Roman" w:hAnsi="Times New Roman" w:cs="Times New Roman"/>
+          <w:sz w:val="28"/>
+          <w:szCs w:val="28"/>
+          <w:lang w:val="en-US"/>
+        </w:rPr>
+        <w:t>4. Which province does Ratnanagar lies?</w:t>
+      </w:r>
+    </w:p>
+    <w:p>
+      <w:pPr>
+        <w:ind w:left="288"/>
+        <w:rPr>
+          <w:rFonts w:ascii="Times New Roman" w:hAnsi="Times New Roman" w:cs="Times New Roman"/>
+          <w:sz w:val="28"/>
+          <w:szCs w:val="28"/>
+          <w:lang w:val="en-US"/>
+        </w:rPr>
+      </w:pPr>
+      <w:r>
+        <w:rPr>
+          <w:rFonts w:ascii="Times New Roman" w:hAnsi="Times New Roman" w:cs="Times New Roman"/>
+          <w:sz w:val="28"/>
+          <w:szCs w:val="28"/>
+          <w:lang w:val="en-US"/>
+        </w:rPr>
+        <w:t>5 Who performs Gai Jatra?</w:t>
+      </w:r>
+    </w:p>
+    <w:p>
+      <w:pPr>
+        <w:rPr>
+          <w:rFonts w:ascii="Times New Roman" w:hAnsi="Times New Roman" w:cs="Times New Roman"/>
+          <w:b/>
+          <w:bCs/>
+          <w:sz w:val="28"/>
+          <w:szCs w:val="28"/>
+          <w:lang w:val="en-US"/>
+        </w:rPr>
+      </w:pPr>
+      <w:r>
+        <w:rPr>
+          <w:rFonts w:ascii="Times New Roman" w:hAnsi="Times New Roman" w:cs="Times New Roman"/>
+          <w:b/>
+          <w:bCs/>
+          <w:sz w:val="28"/>
+          <w:szCs w:val="28"/>
+        </w:rPr>
+        <w:t>2. Write short answer.</w:t>
+      </w:r>
+      <w:r>
+        <w:rPr>
+          <w:rFonts w:ascii="Times New Roman" w:hAnsi="Times New Roman" w:cs="Times New Roman"/>
+          <w:b/>
+          <w:bCs/>
+          <w:sz w:val="28"/>
+          <w:szCs w:val="28"/>
+          <w:lang w:val="en-US"/>
+        </w:rPr>
+        <w:tab/>
+      </w:r>
+      <w:r>
+        <w:rPr>
+          <w:rFonts w:ascii="Times New Roman" w:hAnsi="Times New Roman" w:cs="Times New Roman"/>
+          <w:b/>
+          <w:bCs/>
+          <w:sz w:val="28"/>
+          <w:szCs w:val="28"/>
+          <w:lang w:val="en-US"/>
+        </w:rPr>
+        <w:tab/>
+      </w:r>
+      <w:r>
+        <w:rPr>
+          <w:rFonts w:ascii="Times New Roman" w:hAnsi="Times New Roman" w:cs="Times New Roman"/>
+          <w:b/>
+          <w:bCs/>
+          <w:sz w:val="28"/>
+          <w:szCs w:val="28"/>
+          <w:lang w:val="en-US"/>
+        </w:rPr>
+        <w:tab/>
+      </w:r>
+      <w:r>
+        <w:rPr>
+          <w:rFonts w:ascii="Times New Roman" w:hAnsi="Times New Roman" w:cs="Times New Roman"/>
+          <w:b/>
+          <w:bCs/>
+          <w:sz w:val="28"/>
+          <w:szCs w:val="28"/>
+          <w:lang w:val="en-US"/>
+        </w:rPr>
+        <w:tab/>
+      </w:r>
+      <w:r>
+        <w:rPr>
+          <w:rFonts w:ascii="Times New Roman" w:hAnsi="Times New Roman" w:cs="Times New Roman"/>
+          <w:b/>
+          <w:bCs/>
+          <w:sz w:val="28"/>
+          <w:szCs w:val="28"/>
+          <w:lang w:val="en-US"/>
+        </w:rPr>
+        <w:tab/>
+      </w:r>
+      <w:r>
+        <w:rPr>
+          <w:rFonts w:ascii="Times New Roman" w:hAnsi="Times New Roman" w:cs="Times New Roman"/>
+          <w:b/>
+          <w:bCs/>
+          <w:sz w:val="28"/>
+          <w:szCs w:val="28"/>
+          <w:lang w:val="en-US"/>
+        </w:rPr>
+        <w:t>(6×2= 12)</w:t>
+      </w:r>
+    </w:p>
+    <w:p>
+      <w:pPr>
+        <w:ind w:left="288"/>
+        <w:rPr>
+          <w:rFonts w:ascii="Times New Roman" w:hAnsi="Times New Roman" w:cs="Times New Roman"/>
+          <w:sz w:val="28"/>
+          <w:szCs w:val="28"/>
+        </w:rPr>
+      </w:pPr>
+      <w:r>
+        <w:rPr>
+          <w:rFonts w:ascii="Times New Roman" w:hAnsi="Times New Roman" w:cs="Times New Roman"/>
+          <w:sz w:val="28"/>
+          <w:szCs w:val="28"/>
+        </w:rPr>
+        <w:t>1. Why do we need the family?</w:t>
+      </w:r>
+    </w:p>
+    <w:p>
+      <w:pPr>
+        <w:ind w:left="288"/>
+        <w:rPr>
+          <w:rFonts w:ascii="Times New Roman" w:hAnsi="Times New Roman" w:cs="Times New Roman"/>
+          <w:sz w:val="28"/>
+          <w:szCs w:val="28"/>
+        </w:rPr>
+      </w:pPr>
+      <w:r>
+        <w:rPr>
+          <w:rFonts w:ascii="Times New Roman" w:hAnsi="Times New Roman" w:cs="Times New Roman"/>
+          <w:sz w:val="28"/>
+          <w:szCs w:val="28"/>
+        </w:rPr>
+        <w:t>2. What do you mean by municipality?</w:t>
+      </w:r>
+    </w:p>
+    <w:p>
+      <w:pPr>
+        <w:ind w:left="540" w:hanging="252"/>
+        <w:rPr>
+          <w:rFonts w:ascii="Times New Roman" w:hAnsi="Times New Roman" w:cs="Times New Roman"/>
+          <w:sz w:val="28"/>
+          <w:szCs w:val="28"/>
+        </w:rPr>
+      </w:pPr>
+      <w:r>
+        <w:rPr>
+          <w:rFonts w:ascii="Times New Roman" w:hAnsi="Times New Roman" w:cs="Times New Roman"/>
+          <w:sz w:val="28"/>
+          <w:szCs w:val="28"/>
+        </w:rPr>
+        <w:t>3. What are the cause</w:t>
+      </w:r>
+      <w:r>
+        <w:rPr>
+          <w:rFonts w:ascii="Times New Roman" w:hAnsi="Times New Roman" w:cs="Times New Roman"/>
+          <w:sz w:val="28"/>
+          <w:szCs w:val="28"/>
+        </w:rPr>
+        <w:t>s</w:t>
+      </w:r>
+      <w:r>
+        <w:rPr>
+          <w:rFonts w:ascii="Times New Roman" w:hAnsi="Times New Roman" w:cs="Times New Roman"/>
+          <w:sz w:val="28"/>
+          <w:szCs w:val="28"/>
+        </w:rPr>
+        <w:t xml:space="preserve"> of conflict between human and wildlife? </w:t>
+      </w:r>
+    </w:p>
+    <w:p>
+      <w:pPr>
+        <w:ind w:left="288"/>
+        <w:rPr>
+          <w:rFonts w:ascii="Times New Roman" w:hAnsi="Times New Roman" w:cs="Times New Roman"/>
+          <w:sz w:val="28"/>
+          <w:szCs w:val="28"/>
+        </w:rPr>
+      </w:pPr>
+      <w:r>
+        <w:rPr>
+          <w:rFonts w:ascii="Times New Roman" w:hAnsi="Times New Roman" w:cs="Times New Roman"/>
+          <w:sz w:val="28"/>
+          <w:szCs w:val="28"/>
+        </w:rPr>
+        <w:t>4. Write any four festivals that Newari people celebrate.</w:t>
+      </w:r>
+    </w:p>
+    <w:p>
+      <w:pPr>
+        <w:ind w:left="288"/>
+        <w:rPr>
+          <w:rFonts w:ascii="Times New Roman" w:hAnsi="Times New Roman" w:cs="Times New Roman"/>
+          <w:sz w:val="28"/>
+          <w:szCs w:val="28"/>
+          <w:lang w:val="en-US"/>
+        </w:rPr>
+      </w:pPr>
+      <w:r>
+        <w:rPr>
+          <w:rFonts w:ascii="Times New Roman" w:hAnsi="Times New Roman" w:cs="Times New Roman"/>
+          <w:sz w:val="28"/>
+          <w:szCs w:val="28"/>
+        </w:rPr>
+        <w:t>5</w:t>
+      </w:r>
+      <w:r>
+        <w:rPr>
+          <w:rFonts w:ascii="Times New Roman" w:hAnsi="Times New Roman" w:cs="Times New Roman"/>
+          <w:sz w:val="28"/>
+          <w:szCs w:val="28"/>
+          <w:lang w:val="en-US"/>
+        </w:rPr>
+        <w:t>.</w:t>
+      </w:r>
+      <w:r>
+        <w:rPr>
+          <w:rFonts w:ascii="Times New Roman" w:hAnsi="Times New Roman" w:cs="Times New Roman"/>
+          <w:sz w:val="28"/>
+          <w:szCs w:val="28"/>
+        </w:rPr>
+        <w:t xml:space="preserve"> Write any four languages spoken in your municipality</w:t>
+      </w:r>
+      <w:r>
+        <w:rPr>
+          <w:rFonts w:ascii="Times New Roman" w:hAnsi="Times New Roman" w:cs="Times New Roman"/>
+          <w:sz w:val="28"/>
+          <w:szCs w:val="28"/>
+          <w:lang w:val="en-US"/>
+        </w:rPr>
+        <w:t>.</w:t>
+      </w:r>
+    </w:p>
+    <w:p>
+      <w:pPr>
+        <w:numPr>
+          <w:ilvl w:val="0"/>
+          <w:numId w:val="1"/>
+        </w:numPr>
+        <w:ind w:left="288"/>
+        <w:rPr>
+          <w:rFonts w:ascii="Times New Roman" w:hAnsi="Times New Roman" w:cs="Times New Roman"/>
+          <w:sz w:val="28"/>
+          <w:szCs w:val="28"/>
+        </w:rPr>
+      </w:pPr>
+      <w:r>
+        <w:rPr>
+          <w:rFonts w:ascii="Times New Roman" w:hAnsi="Times New Roman" w:cs="Times New Roman"/>
+          <w:sz w:val="28"/>
+          <w:szCs w:val="28"/>
+        </w:rPr>
+        <w:t>Write any two tourism Areas of Ratnanagar.</w:t>
+      </w:r>
+    </w:p>
+    <w:p>
+      <w:pPr>
+        <w:rPr>
+          <w:rFonts w:ascii="Times New Roman" w:hAnsi="Times New Roman" w:cs="Times New Roman"/>
+          <w:b/>
+          <w:bCs/>
+          <w:sz w:val="28"/>
+          <w:szCs w:val="28"/>
+          <w:lang w:val="en-US"/>
+        </w:rPr>
+      </w:pPr>
+      <w:r>
+        <w:rPr>
+          <w:rFonts w:ascii="Times New Roman" w:hAnsi="Times New Roman" w:cs="Times New Roman"/>
+          <w:b/>
+          <w:bCs/>
+          <w:sz w:val="28"/>
+          <w:szCs w:val="28"/>
+        </w:rPr>
+        <w:t xml:space="preserve">3. Write </w:t>
+      </w:r>
+      <w:r>
+        <w:rPr>
+          <w:rFonts w:ascii="Times New Roman" w:hAnsi="Times New Roman" w:cs="Times New Roman"/>
+          <w:b/>
+          <w:bCs/>
+          <w:sz w:val="28"/>
+          <w:szCs w:val="28"/>
+          <w:lang w:val="en-US"/>
+        </w:rPr>
+        <w:t xml:space="preserve">long </w:t>
+      </w:r>
+      <w:r>
+        <w:rPr>
+          <w:rFonts w:ascii="Times New Roman" w:hAnsi="Times New Roman" w:cs="Times New Roman"/>
+          <w:b/>
+          <w:bCs/>
+          <w:sz w:val="28"/>
+          <w:szCs w:val="28"/>
+        </w:rPr>
+        <w:t>answer</w:t>
+      </w:r>
+      <w:r>
+        <w:rPr>
+          <w:rFonts w:ascii="Times New Roman" w:hAnsi="Times New Roman" w:cs="Times New Roman"/>
+          <w:b/>
+          <w:bCs/>
+          <w:sz w:val="28"/>
+          <w:szCs w:val="28"/>
+        </w:rPr>
+        <w:t>.</w:t>
+      </w:r>
+      <w:r>
+        <w:rPr>
+          <w:rFonts w:ascii="Times New Roman" w:hAnsi="Times New Roman" w:cs="Times New Roman"/>
+          <w:b/>
+          <w:bCs/>
+          <w:sz w:val="28"/>
+          <w:szCs w:val="28"/>
+        </w:rPr>
+        <w:tab/>
+      </w:r>
+      <w:r>
+        <w:rPr>
+          <w:rFonts w:ascii="Times New Roman" w:hAnsi="Times New Roman" w:cs="Times New Roman"/>
+          <w:b/>
+          <w:bCs/>
+          <w:sz w:val="28"/>
+          <w:szCs w:val="28"/>
+        </w:rPr>
+        <w:tab/>
+      </w:r>
+      <w:r>
+        <w:rPr>
+          <w:rFonts w:ascii="Times New Roman" w:hAnsi="Times New Roman" w:cs="Times New Roman"/>
+          <w:b/>
+          <w:bCs/>
+          <w:sz w:val="28"/>
+          <w:szCs w:val="28"/>
+        </w:rPr>
+        <w:tab/>
+      </w:r>
+      <w:r>
+        <w:rPr>
+          <w:rFonts w:ascii="Times New Roman" w:hAnsi="Times New Roman" w:cs="Times New Roman"/>
+          <w:b/>
+          <w:bCs/>
+          <w:sz w:val="28"/>
+          <w:szCs w:val="28"/>
+        </w:rPr>
+        <w:tab/>
+      </w:r>
+      <w:r>
+        <w:rPr>
+          <w:rFonts w:ascii="Times New Roman" w:hAnsi="Times New Roman" w:cs="Times New Roman"/>
+          <w:b/>
+          <w:bCs/>
+          <w:sz w:val="28"/>
+          <w:szCs w:val="28"/>
+        </w:rPr>
+        <w:tab/>
+      </w:r>
+      <w:r>
+        <w:rPr>
+          <w:rFonts w:ascii="Times New Roman" w:hAnsi="Times New Roman" w:cs="Times New Roman"/>
+          <w:b/>
+          <w:bCs/>
+          <w:sz w:val="28"/>
+          <w:szCs w:val="28"/>
+          <w:lang w:val="en-US"/>
+        </w:rPr>
+        <w:t>(4×2=8)</w:t>
+      </w:r>
+    </w:p>
+    <w:p>
+      <w:pPr>
+        <w:ind w:left="288"/>
+        <w:rPr>
+          <w:rFonts w:ascii="Times New Roman" w:hAnsi="Times New Roman" w:cs="Times New Roman"/>
+          <w:sz w:val="28"/>
+          <w:szCs w:val="28"/>
+          <w:lang w:val="en-US"/>
+        </w:rPr>
+      </w:pPr>
+      <w:r>
+        <w:rPr>
+          <w:rFonts w:ascii="Times New Roman" w:hAnsi="Times New Roman" w:cs="Times New Roman"/>
+          <w:sz w:val="28"/>
+          <w:szCs w:val="28"/>
+          <w:lang w:val="en-US"/>
+        </w:rPr>
+        <w:t xml:space="preserve">1. Make a list of service sectors of your </w:t>
+      </w:r>
+      <w:r>
+        <w:rPr>
+          <w:rFonts w:ascii="Times New Roman" w:hAnsi="Times New Roman" w:cs="Times New Roman"/>
+          <w:sz w:val="28"/>
+          <w:szCs w:val="28"/>
+        </w:rPr>
+        <w:t>municipality</w:t>
+      </w:r>
+      <w:r>
+        <w:rPr>
+          <w:rFonts w:ascii="Times New Roman" w:hAnsi="Times New Roman" w:cs="Times New Roman"/>
+          <w:sz w:val="28"/>
+          <w:szCs w:val="28"/>
+          <w:lang w:val="en-US"/>
+        </w:rPr>
+        <w:t>.</w:t>
+      </w:r>
+    </w:p>
+    <w:p>
+      <w:pPr>
+        <w:ind w:left="288"/>
+        <w:rPr>
+          <w:rFonts w:ascii="Times New Roman" w:hAnsi="Times New Roman" w:cs="Times New Roman"/>
+          <w:sz w:val="28"/>
+          <w:szCs w:val="28"/>
+          <w:lang w:val="en-US"/>
+        </w:rPr>
+      </w:pPr>
+      <w:r>
+        <w:rPr>
+          <w:rFonts w:ascii="Times New Roman" w:hAnsi="Times New Roman" w:cs="Times New Roman"/>
+          <w:sz w:val="28"/>
+          <w:szCs w:val="28"/>
+          <w:lang w:val="en-US"/>
+        </w:rPr>
+        <w:t>2. Write</w:t>
+      </w:r>
+      <w:r>
+        <w:rPr>
+          <w:rFonts w:ascii="Times New Roman" w:hAnsi="Times New Roman" w:cs="Times New Roman"/>
+          <w:sz w:val="28"/>
+          <w:szCs w:val="28"/>
+          <w:lang w:val="en-US"/>
+        </w:rPr>
+        <w:t xml:space="preserve"> </w:t>
+      </w:r>
+      <w:r>
+        <w:rPr>
+          <w:rFonts w:ascii="Times New Roman" w:hAnsi="Times New Roman" w:cs="Times New Roman"/>
+          <w:sz w:val="28"/>
+          <w:szCs w:val="28"/>
+          <w:lang w:val="en-US"/>
+        </w:rPr>
+        <w:t>any four rare animals that found in CNP</w:t>
+      </w:r>
+      <w:r>
+        <w:rPr>
+          <w:rFonts w:ascii="Times New Roman" w:hAnsi="Times New Roman" w:cs="Times New Roman"/>
+          <w:sz w:val="28"/>
+          <w:szCs w:val="28"/>
+          <w:lang w:val="en-US"/>
+        </w:rPr>
+        <w:t>.</w:t>
+      </w:r>
+    </w:p>
+    <w:p>
+      <w:pPr>
+        <w:ind w:left="288"/>
+        <w:jc w:val="center"/>
         <w:rPr>
           <w:rFonts w:ascii="Preeti" w:hAnsi="Preeti"/>
           <w:b/>
@@ -1014,6 +2279,17 @@
           <w:szCs w:val="40"/>
         </w:rPr>
       </w:pPr>
+      <w:r>
+        <w:rPr>
+          <w:rFonts w:ascii="Times New Roman" w:hAnsi="Times New Roman" w:cs="Times New Roman"/>
+          <w:b/>
+          <w:bCs/>
+          <w:sz w:val="28"/>
+          <w:szCs w:val="28"/>
+          <w:lang w:val="en-US"/>
+        </w:rPr>
+        <w:t>The End</w:t>
+      </w:r>
     </w:p>
     <w:sectPr>
       <w:pgSz w:w="16838" w:h="11906" w:orient="landscape"/>

</xml_diff>